<commit_message>
Mejora de logica y documentación actualizada
</commit_message>
<xml_diff>
--- a/Documentación/Alcance Grupo D.docx
+++ b/Documentación/Alcance Grupo D.docx
@@ -54,33 +54,37 @@
         <w:rPr>
           <w:rFonts w:ascii="Times New Roman" w:hAnsi="Times New Roman" w:cs="Times New Roman"/>
         </w:rPr>
-        <w:t>A menudo no disponemos de un lugar centralizado ni accesible para registrar nuestra asistencia a clases</w:t>
-      </w:r>
-      <w:r>
-        <w:rPr>
-          <w:rFonts w:ascii="Times New Roman" w:hAnsi="Times New Roman" w:cs="Times New Roman"/>
-        </w:rPr>
-        <w:t>,</w:t>
-      </w:r>
-      <w:r>
-        <w:rPr>
-          <w:rFonts w:ascii="Times New Roman" w:hAnsi="Times New Roman" w:cs="Times New Roman"/>
-        </w:rPr>
-        <w:t xml:space="preserve"> muchos estudiantes recurren a notas en papel o </w:t>
-      </w:r>
-      <w:proofErr w:type="gramStart"/>
-      <w:r>
-        <w:rPr>
-          <w:rFonts w:ascii="Times New Roman" w:hAnsi="Times New Roman" w:cs="Times New Roman"/>
-        </w:rPr>
-        <w:t>apps</w:t>
-      </w:r>
-      <w:proofErr w:type="gramEnd"/>
-      <w:r>
-        <w:rPr>
-          <w:rFonts w:ascii="Times New Roman" w:hAnsi="Times New Roman" w:cs="Times New Roman"/>
-        </w:rPr>
-        <w:t xml:space="preserve"> muy complejas. Además, cuando no hay conexión a Internet (clases en campus, zonas con cobertura débil, planes de datos limitados), se vuelve imposible dejar constancia inmediata. Esto provoca lagunas en el historial y olvidos.</w:t>
+        <w:t>A menudo no disponemos de un lugar accesible para registrar nuestra asistencia a clases</w:t>
+      </w:r>
+      <w:r>
+        <w:rPr>
+          <w:rFonts w:ascii="Times New Roman" w:hAnsi="Times New Roman" w:cs="Times New Roman"/>
+        </w:rPr>
+        <w:t xml:space="preserve"> para llevar un control cuando no podemos ingresar a la plataforma,</w:t>
+      </w:r>
+      <w:r>
+        <w:rPr>
+          <w:rFonts w:ascii="Times New Roman" w:hAnsi="Times New Roman" w:cs="Times New Roman"/>
+        </w:rPr>
+        <w:t> muchos estudiantes recurren a notas en papel</w:t>
+      </w:r>
+      <w:r>
+        <w:rPr>
+          <w:rFonts w:ascii="Times New Roman" w:hAnsi="Times New Roman" w:cs="Times New Roman"/>
+        </w:rPr>
+        <w:t xml:space="preserve"> o ingresar a la plataforma donde no se puede ver de forma directa tu asistencia sin antes pasar por todos los módulos que tiene esta</w:t>
+      </w:r>
+      <w:r>
+        <w:rPr>
+          <w:rFonts w:ascii="Times New Roman" w:hAnsi="Times New Roman" w:cs="Times New Roman"/>
+        </w:rPr>
+        <w:t>. Además, cuando no hay conexión a Internet se vuelve imposible</w:t>
+      </w:r>
+      <w:r>
+        <w:rPr>
+          <w:rFonts w:ascii="Times New Roman" w:hAnsi="Times New Roman" w:cs="Times New Roman"/>
+        </w:rPr>
+        <w:t xml:space="preserve"> ver nuestras asistencias y es frustrante cuando debes indicar que días asististe por si el profesor no registró nuestra asistencia bien en la plataforma.</w:t>
       </w:r>
     </w:p>
     <w:p>
@@ -243,7 +247,19 @@
         <w:rPr>
           <w:rFonts w:ascii="Times New Roman" w:hAnsi="Times New Roman" w:cs="Times New Roman"/>
         </w:rPr>
-        <w:t>Sincronizar datos automáticamente con la base SQLite cuando se recupere conexión.</w:t>
+        <w:t>Sincronizar datos automáticamente con la base</w:t>
+      </w:r>
+      <w:r>
+        <w:rPr>
+          <w:rFonts w:ascii="Times New Roman" w:hAnsi="Times New Roman" w:cs="Times New Roman"/>
+        </w:rPr>
+        <w:t xml:space="preserve"> de datos</w:t>
+      </w:r>
+      <w:r>
+        <w:rPr>
+          <w:rFonts w:ascii="Times New Roman" w:hAnsi="Times New Roman" w:cs="Times New Roman"/>
+        </w:rPr>
+        <w:t xml:space="preserve"> cuando se recupere conexión.</w:t>
       </w:r>
     </w:p>
     <w:p>
@@ -432,6 +448,110 @@
           <w:b/>
           <w:bCs/>
         </w:rPr>
+        <w:t>Alcance funcional para el segundo parcial:</w:t>
+      </w:r>
+    </w:p>
+    <w:p>
+      <w:pPr>
+        <w:pStyle w:val="Prrafodelista"/>
+        <w:numPr>
+          <w:ilvl w:val="0"/>
+          <w:numId w:val="14"/>
+        </w:numPr>
+        <w:rPr>
+          <w:rFonts w:ascii="Times New Roman" w:hAnsi="Times New Roman" w:cs="Times New Roman"/>
+        </w:rPr>
+      </w:pPr>
+      <w:r>
+        <w:rPr>
+          <w:rFonts w:ascii="Times New Roman" w:hAnsi="Times New Roman" w:cs="Times New Roman"/>
+        </w:rPr>
+        <w:t xml:space="preserve">Crear un módulo de </w:t>
+      </w:r>
+      <w:proofErr w:type="spellStart"/>
+      <w:r>
+        <w:rPr>
+          <w:rFonts w:ascii="Times New Roman" w:hAnsi="Times New Roman" w:cs="Times New Roman"/>
+        </w:rPr>
+        <w:t>login</w:t>
+      </w:r>
+      <w:proofErr w:type="spellEnd"/>
+      <w:r>
+        <w:rPr>
+          <w:rFonts w:ascii="Times New Roman" w:hAnsi="Times New Roman" w:cs="Times New Roman"/>
+        </w:rPr>
+        <w:t xml:space="preserve"> para que los usuarios puedan crear una cuenta</w:t>
+      </w:r>
+      <w:r>
+        <w:rPr>
+          <w:rFonts w:ascii="Times New Roman" w:hAnsi="Times New Roman" w:cs="Times New Roman"/>
+        </w:rPr>
+        <w:t>,</w:t>
+      </w:r>
+      <w:r>
+        <w:rPr>
+          <w:rFonts w:ascii="Times New Roman" w:hAnsi="Times New Roman" w:cs="Times New Roman"/>
+        </w:rPr>
+        <w:t xml:space="preserve"> iniciar sesión</w:t>
+      </w:r>
+      <w:r>
+        <w:rPr>
+          <w:rFonts w:ascii="Times New Roman" w:hAnsi="Times New Roman" w:cs="Times New Roman"/>
+        </w:rPr>
+        <w:t xml:space="preserve"> y recuperar contraseña.</w:t>
+      </w:r>
+    </w:p>
+    <w:p>
+      <w:pPr>
+        <w:pStyle w:val="Prrafodelista"/>
+        <w:numPr>
+          <w:ilvl w:val="0"/>
+          <w:numId w:val="7"/>
+        </w:numPr>
+        <w:rPr>
+          <w:rFonts w:ascii="Times New Roman" w:hAnsi="Times New Roman" w:cs="Times New Roman"/>
+        </w:rPr>
+      </w:pPr>
+      <w:r>
+        <w:rPr>
+          <w:rFonts w:ascii="Times New Roman" w:hAnsi="Times New Roman" w:cs="Times New Roman"/>
+        </w:rPr>
+        <w:t>Sincronizar sus datos a la base de datos cuando tengan internet</w:t>
+      </w:r>
+    </w:p>
+    <w:p>
+      <w:pPr>
+        <w:pStyle w:val="Prrafodelista"/>
+        <w:numPr>
+          <w:ilvl w:val="0"/>
+          <w:numId w:val="7"/>
+        </w:numPr>
+        <w:rPr>
+          <w:rFonts w:ascii="Times New Roman" w:hAnsi="Times New Roman" w:cs="Times New Roman"/>
+        </w:rPr>
+      </w:pPr>
+      <w:r>
+        <w:rPr>
+          <w:rFonts w:ascii="Times New Roman" w:hAnsi="Times New Roman" w:cs="Times New Roman"/>
+        </w:rPr>
+        <w:t>Registrar usuarios y materias en la base de datos</w:t>
+      </w:r>
+    </w:p>
+    <w:p>
+      <w:pPr>
+        <w:rPr>
+          <w:rFonts w:ascii="Times New Roman" w:hAnsi="Times New Roman" w:cs="Times New Roman"/>
+          <w:b/>
+          <w:bCs/>
+        </w:rPr>
+      </w:pPr>
+      <w:r>
+        <w:rPr>
+          <w:rFonts w:ascii="Times New Roman" w:hAnsi="Times New Roman" w:cs="Times New Roman"/>
+          <w:b/>
+          <w:bCs/>
+        </w:rPr>
+        <w:lastRenderedPageBreak/>
         <w:t>Tecnologías</w:t>
       </w:r>
     </w:p>
@@ -506,104 +626,160 @@
         </w:numPr>
         <w:rPr>
           <w:rFonts w:ascii="Times New Roman" w:hAnsi="Times New Roman" w:cs="Times New Roman"/>
+        </w:rPr>
+      </w:pPr>
+      <w:proofErr w:type="spellStart"/>
+      <w:r>
+        <w:rPr>
+          <w:rFonts w:ascii="Times New Roman" w:hAnsi="Times New Roman" w:cs="Times New Roman"/>
           <w:b/>
           <w:bCs/>
         </w:rPr>
-      </w:pPr>
+        <w:t>Backend</w:t>
+      </w:r>
+      <w:proofErr w:type="spellEnd"/>
       <w:r>
         <w:rPr>
           <w:rFonts w:ascii="Times New Roman" w:hAnsi="Times New Roman" w:cs="Times New Roman"/>
           <w:b/>
           <w:bCs/>
         </w:rPr>
-        <w:t xml:space="preserve">PWA: </w:t>
+        <w:t>:</w:t>
+      </w:r>
+      <w:r>
+        <w:rPr>
+          <w:rFonts w:ascii="Times New Roman" w:hAnsi="Times New Roman" w:cs="Times New Roman"/>
+        </w:rPr>
+        <w:t xml:space="preserve"> </w:t>
       </w:r>
       <w:proofErr w:type="spellStart"/>
       <w:r>
         <w:rPr>
           <w:rFonts w:ascii="Times New Roman" w:hAnsi="Times New Roman" w:cs="Times New Roman"/>
         </w:rPr>
-        <w:t>Service</w:t>
+        <w:t>Php</w:t>
       </w:r>
       <w:proofErr w:type="spellEnd"/>
       <w:r>
         <w:rPr>
           <w:rFonts w:ascii="Times New Roman" w:hAnsi="Times New Roman" w:cs="Times New Roman"/>
         </w:rPr>
-        <w:t xml:space="preserve"> </w:t>
-      </w:r>
-      <w:proofErr w:type="spellStart"/>
-      <w:r>
-        <w:rPr>
-          <w:rFonts w:ascii="Times New Roman" w:hAnsi="Times New Roman" w:cs="Times New Roman"/>
-        </w:rPr>
-        <w:t>Worker</w:t>
-      </w:r>
-      <w:proofErr w:type="spellEnd"/>
-      <w:r>
-        <w:rPr>
-          <w:rFonts w:ascii="Times New Roman" w:hAnsi="Times New Roman" w:cs="Times New Roman"/>
-        </w:rPr>
-        <w:t xml:space="preserve"> para cache, </w:t>
-      </w:r>
-      <w:proofErr w:type="spellStart"/>
-      <w:r>
-        <w:rPr>
-          <w:rFonts w:ascii="Times New Roman" w:hAnsi="Times New Roman" w:cs="Times New Roman"/>
-        </w:rPr>
-        <w:t>manifest.json</w:t>
-      </w:r>
-      <w:proofErr w:type="spellEnd"/>
-      <w:r>
-        <w:rPr>
-          <w:rFonts w:ascii="Times New Roman" w:hAnsi="Times New Roman" w:cs="Times New Roman"/>
-        </w:rPr>
-        <w:t xml:space="preserve"> para instalación.</w:t>
-      </w:r>
-    </w:p>
-    <w:p>
-      <w:pPr>
+        <w:t>, MySQL</w:t>
+      </w:r>
+    </w:p>
+    <w:p>
+      <w:pPr>
+        <w:numPr>
+          <w:ilvl w:val="0"/>
+          <w:numId w:val="8"/>
+        </w:numPr>
         <w:rPr>
           <w:rFonts w:ascii="Times New Roman" w:hAnsi="Times New Roman" w:cs="Times New Roman"/>
           <w:b/>
           <w:bCs/>
         </w:rPr>
       </w:pPr>
-    </w:p>
-    <w:p>
-      <w:pPr>
+      <w:r>
         <w:rPr>
           <w:rFonts w:ascii="Times New Roman" w:hAnsi="Times New Roman" w:cs="Times New Roman"/>
           <w:b/>
           <w:bCs/>
         </w:rPr>
-      </w:pPr>
-    </w:p>
-    <w:p>
-      <w:pPr>
+        <w:t xml:space="preserve">PWA: </w:t>
+      </w:r>
+      <w:proofErr w:type="spellStart"/>
+      <w:r>
+        <w:rPr>
+          <w:rFonts w:ascii="Times New Roman" w:hAnsi="Times New Roman" w:cs="Times New Roman"/>
+        </w:rPr>
+        <w:t>Service</w:t>
+      </w:r>
+      <w:proofErr w:type="spellEnd"/>
+      <w:r>
+        <w:rPr>
+          <w:rFonts w:ascii="Times New Roman" w:hAnsi="Times New Roman" w:cs="Times New Roman"/>
+        </w:rPr>
+        <w:t xml:space="preserve"> </w:t>
+      </w:r>
+      <w:proofErr w:type="spellStart"/>
+      <w:r>
+        <w:rPr>
+          <w:rFonts w:ascii="Times New Roman" w:hAnsi="Times New Roman" w:cs="Times New Roman"/>
+        </w:rPr>
+        <w:t>Worker</w:t>
+      </w:r>
+      <w:proofErr w:type="spellEnd"/>
+      <w:r>
+        <w:rPr>
+          <w:rFonts w:ascii="Times New Roman" w:hAnsi="Times New Roman" w:cs="Times New Roman"/>
+        </w:rPr>
+        <w:t xml:space="preserve"> para cache, </w:t>
+      </w:r>
+      <w:proofErr w:type="spellStart"/>
+      <w:r>
+        <w:rPr>
+          <w:rFonts w:ascii="Times New Roman" w:hAnsi="Times New Roman" w:cs="Times New Roman"/>
+        </w:rPr>
+        <w:t>manifest.json</w:t>
+      </w:r>
+      <w:proofErr w:type="spellEnd"/>
+      <w:r>
+        <w:rPr>
+          <w:rFonts w:ascii="Times New Roman" w:hAnsi="Times New Roman" w:cs="Times New Roman"/>
+        </w:rPr>
+        <w:t xml:space="preserve"> para instalación</w:t>
+      </w:r>
+    </w:p>
+    <w:p>
+      <w:pPr>
+        <w:numPr>
+          <w:ilvl w:val="0"/>
+          <w:numId w:val="8"/>
+        </w:numPr>
         <w:rPr>
           <w:rFonts w:ascii="Times New Roman" w:hAnsi="Times New Roman" w:cs="Times New Roman"/>
           <w:b/>
           <w:bCs/>
         </w:rPr>
       </w:pPr>
-    </w:p>
-    <w:p>
-      <w:pPr>
+      <w:r>
         <w:rPr>
           <w:rFonts w:ascii="Times New Roman" w:hAnsi="Times New Roman" w:cs="Times New Roman"/>
           <w:b/>
           <w:bCs/>
         </w:rPr>
-      </w:pPr>
-      <w:proofErr w:type="gramStart"/>
-      <w:r>
+        <w:t xml:space="preserve">IDE: </w:t>
+      </w:r>
+      <w:r>
+        <w:rPr>
+          <w:rFonts w:ascii="Times New Roman" w:hAnsi="Times New Roman" w:cs="Times New Roman"/>
+        </w:rPr>
+        <w:t xml:space="preserve">Visual Studio </w:t>
+      </w:r>
+      <w:proofErr w:type="spellStart"/>
+      <w:r>
+        <w:rPr>
+          <w:rFonts w:ascii="Times New Roman" w:hAnsi="Times New Roman" w:cs="Times New Roman"/>
+        </w:rPr>
+        <w:t>Code</w:t>
+      </w:r>
+      <w:proofErr w:type="spellEnd"/>
+    </w:p>
+    <w:p>
+      <w:pPr>
         <w:rPr>
           <w:rFonts w:ascii="Times New Roman" w:hAnsi="Times New Roman" w:cs="Times New Roman"/>
           <w:b/>
           <w:bCs/>
         </w:rPr>
-        <w:lastRenderedPageBreak/>
+      </w:pPr>
+      <w:proofErr w:type="gramStart"/>
+      <w:r>
+        <w:rPr>
+          <w:rFonts w:ascii="Times New Roman" w:hAnsi="Times New Roman" w:cs="Times New Roman"/>
+          <w:b/>
+          <w:bCs/>
+        </w:rPr>
         <w:t>Módulos</w:t>
       </w:r>
       <w:r>
@@ -696,26 +872,16 @@
         <w:rPr>
           <w:rFonts w:ascii="Times New Roman" w:hAnsi="Times New Roman" w:cs="Times New Roman"/>
         </w:rPr>
-        <w:t>Edición real mediante ID oculto.</w:t>
+        <w:t>Botón para cancelar la edición y limpiar campos.</w:t>
       </w:r>
     </w:p>
     <w:p>
       <w:pPr>
         <w:pStyle w:val="Prrafodelista"/>
-        <w:numPr>
-          <w:ilvl w:val="0"/>
-          <w:numId w:val="10"/>
-        </w:numPr>
-        <w:rPr>
-          <w:rFonts w:ascii="Times New Roman" w:hAnsi="Times New Roman" w:cs="Times New Roman"/>
-        </w:rPr>
-      </w:pPr>
-      <w:r>
-        <w:rPr>
-          <w:rFonts w:ascii="Times New Roman" w:hAnsi="Times New Roman" w:cs="Times New Roman"/>
-        </w:rPr>
-        <w:t>Botón para cancelar la edición y limpiar campos.</w:t>
-      </w:r>
+        <w:rPr>
+          <w:rFonts w:ascii="Times New Roman" w:hAnsi="Times New Roman" w:cs="Times New Roman"/>
+        </w:rPr>
+      </w:pPr>
     </w:p>
     <w:p>
       <w:pPr>
@@ -1556,6 +1722,155 @@
     </w:lvl>
   </w:abstractNum>
   <w:abstractNum w:abstractNumId="4" w15:restartNumberingAfterBreak="0">
+    <w:nsid w:val="2E3E421D"/>
+    <w:multiLevelType w:val="multilevel"/>
+    <w:tmpl w:val="F0B02A28"/>
+    <w:lvl w:ilvl="0">
+      <w:start w:val="1"/>
+      <w:numFmt w:val="bullet"/>
+      <w:lvlText w:val=""/>
+      <w:lvlJc w:val="left"/>
+      <w:pPr>
+        <w:tabs>
+          <w:tab w:val="num" w:pos="720"/>
+        </w:tabs>
+        <w:ind w:left="720" w:hanging="360"/>
+      </w:pPr>
+      <w:rPr>
+        <w:rFonts w:ascii="Symbol" w:hAnsi="Symbol" w:hint="default"/>
+        <w:sz w:val="20"/>
+      </w:rPr>
+    </w:lvl>
+    <w:lvl w:ilvl="1" w:tentative="1">
+      <w:start w:val="1"/>
+      <w:numFmt w:val="bullet"/>
+      <w:lvlText w:val="o"/>
+      <w:lvlJc w:val="left"/>
+      <w:pPr>
+        <w:tabs>
+          <w:tab w:val="num" w:pos="1440"/>
+        </w:tabs>
+        <w:ind w:left="1440" w:hanging="360"/>
+      </w:pPr>
+      <w:rPr>
+        <w:rFonts w:ascii="Courier New" w:hAnsi="Courier New" w:hint="default"/>
+        <w:sz w:val="20"/>
+      </w:rPr>
+    </w:lvl>
+    <w:lvl w:ilvl="2" w:tentative="1">
+      <w:start w:val="1"/>
+      <w:numFmt w:val="bullet"/>
+      <w:lvlText w:val=""/>
+      <w:lvlJc w:val="left"/>
+      <w:pPr>
+        <w:tabs>
+          <w:tab w:val="num" w:pos="2160"/>
+        </w:tabs>
+        <w:ind w:left="2160" w:hanging="360"/>
+      </w:pPr>
+      <w:rPr>
+        <w:rFonts w:ascii="Wingdings" w:hAnsi="Wingdings" w:hint="default"/>
+        <w:sz w:val="20"/>
+      </w:rPr>
+    </w:lvl>
+    <w:lvl w:ilvl="3" w:tentative="1">
+      <w:start w:val="1"/>
+      <w:numFmt w:val="bullet"/>
+      <w:lvlText w:val=""/>
+      <w:lvlJc w:val="left"/>
+      <w:pPr>
+        <w:tabs>
+          <w:tab w:val="num" w:pos="2880"/>
+        </w:tabs>
+        <w:ind w:left="2880" w:hanging="360"/>
+      </w:pPr>
+      <w:rPr>
+        <w:rFonts w:ascii="Wingdings" w:hAnsi="Wingdings" w:hint="default"/>
+        <w:sz w:val="20"/>
+      </w:rPr>
+    </w:lvl>
+    <w:lvl w:ilvl="4" w:tentative="1">
+      <w:start w:val="1"/>
+      <w:numFmt w:val="bullet"/>
+      <w:lvlText w:val=""/>
+      <w:lvlJc w:val="left"/>
+      <w:pPr>
+        <w:tabs>
+          <w:tab w:val="num" w:pos="3600"/>
+        </w:tabs>
+        <w:ind w:left="3600" w:hanging="360"/>
+      </w:pPr>
+      <w:rPr>
+        <w:rFonts w:ascii="Wingdings" w:hAnsi="Wingdings" w:hint="default"/>
+        <w:sz w:val="20"/>
+      </w:rPr>
+    </w:lvl>
+    <w:lvl w:ilvl="5" w:tentative="1">
+      <w:start w:val="1"/>
+      <w:numFmt w:val="bullet"/>
+      <w:lvlText w:val=""/>
+      <w:lvlJc w:val="left"/>
+      <w:pPr>
+        <w:tabs>
+          <w:tab w:val="num" w:pos="4320"/>
+        </w:tabs>
+        <w:ind w:left="4320" w:hanging="360"/>
+      </w:pPr>
+      <w:rPr>
+        <w:rFonts w:ascii="Wingdings" w:hAnsi="Wingdings" w:hint="default"/>
+        <w:sz w:val="20"/>
+      </w:rPr>
+    </w:lvl>
+    <w:lvl w:ilvl="6" w:tentative="1">
+      <w:start w:val="1"/>
+      <w:numFmt w:val="bullet"/>
+      <w:lvlText w:val=""/>
+      <w:lvlJc w:val="left"/>
+      <w:pPr>
+        <w:tabs>
+          <w:tab w:val="num" w:pos="5040"/>
+        </w:tabs>
+        <w:ind w:left="5040" w:hanging="360"/>
+      </w:pPr>
+      <w:rPr>
+        <w:rFonts w:ascii="Wingdings" w:hAnsi="Wingdings" w:hint="default"/>
+        <w:sz w:val="20"/>
+      </w:rPr>
+    </w:lvl>
+    <w:lvl w:ilvl="7" w:tentative="1">
+      <w:start w:val="1"/>
+      <w:numFmt w:val="bullet"/>
+      <w:lvlText w:val=""/>
+      <w:lvlJc w:val="left"/>
+      <w:pPr>
+        <w:tabs>
+          <w:tab w:val="num" w:pos="5760"/>
+        </w:tabs>
+        <w:ind w:left="5760" w:hanging="360"/>
+      </w:pPr>
+      <w:rPr>
+        <w:rFonts w:ascii="Wingdings" w:hAnsi="Wingdings" w:hint="default"/>
+        <w:sz w:val="20"/>
+      </w:rPr>
+    </w:lvl>
+    <w:lvl w:ilvl="8" w:tentative="1">
+      <w:start w:val="1"/>
+      <w:numFmt w:val="bullet"/>
+      <w:lvlText w:val=""/>
+      <w:lvlJc w:val="left"/>
+      <w:pPr>
+        <w:tabs>
+          <w:tab w:val="num" w:pos="6480"/>
+        </w:tabs>
+        <w:ind w:left="6480" w:hanging="360"/>
+      </w:pPr>
+      <w:rPr>
+        <w:rFonts w:ascii="Wingdings" w:hAnsi="Wingdings" w:hint="default"/>
+        <w:sz w:val="20"/>
+      </w:rPr>
+    </w:lvl>
+  </w:abstractNum>
+  <w:abstractNum w:abstractNumId="5" w15:restartNumberingAfterBreak="0">
     <w:nsid w:val="43710865"/>
     <w:multiLevelType w:val="multilevel"/>
     <w:tmpl w:val="5396F1C0"/>
@@ -1675,7 +1990,7 @@
       </w:pPr>
     </w:lvl>
   </w:abstractNum>
-  <w:abstractNum w:abstractNumId="5" w15:restartNumberingAfterBreak="0">
+  <w:abstractNum w:abstractNumId="6" w15:restartNumberingAfterBreak="0">
     <w:nsid w:val="4FB348B1"/>
     <w:multiLevelType w:val="multilevel"/>
     <w:tmpl w:val="F0B02A28"/>
@@ -1824,7 +2139,7 @@
       </w:rPr>
     </w:lvl>
   </w:abstractNum>
-  <w:abstractNum w:abstractNumId="6" w15:restartNumberingAfterBreak="0">
+  <w:abstractNum w:abstractNumId="7" w15:restartNumberingAfterBreak="0">
     <w:nsid w:val="50120DBD"/>
     <w:multiLevelType w:val="multilevel"/>
     <w:tmpl w:val="84F2BA62"/>
@@ -1973,7 +2288,7 @@
       </w:rPr>
     </w:lvl>
   </w:abstractNum>
-  <w:abstractNum w:abstractNumId="7" w15:restartNumberingAfterBreak="0">
+  <w:abstractNum w:abstractNumId="8" w15:restartNumberingAfterBreak="0">
     <w:nsid w:val="515919CC"/>
     <w:multiLevelType w:val="multilevel"/>
     <w:tmpl w:val="9746E87C"/>
@@ -2122,7 +2437,7 @@
       </w:rPr>
     </w:lvl>
   </w:abstractNum>
-  <w:abstractNum w:abstractNumId="8" w15:restartNumberingAfterBreak="0">
+  <w:abstractNum w:abstractNumId="9" w15:restartNumberingAfterBreak="0">
     <w:nsid w:val="6EA50269"/>
     <w:multiLevelType w:val="multilevel"/>
     <w:tmpl w:val="5396F1C0"/>
@@ -2242,7 +2557,7 @@
       </w:pPr>
     </w:lvl>
   </w:abstractNum>
-  <w:abstractNum w:abstractNumId="9" w15:restartNumberingAfterBreak="0">
+  <w:abstractNum w:abstractNumId="10" w15:restartNumberingAfterBreak="0">
     <w:nsid w:val="75907755"/>
     <w:multiLevelType w:val="multilevel"/>
     <w:tmpl w:val="88965C68"/>
@@ -2355,7 +2670,7 @@
       </w:pPr>
     </w:lvl>
   </w:abstractNum>
-  <w:abstractNum w:abstractNumId="10" w15:restartNumberingAfterBreak="0">
+  <w:abstractNum w:abstractNumId="11" w15:restartNumberingAfterBreak="0">
     <w:nsid w:val="79895F2C"/>
     <w:multiLevelType w:val="multilevel"/>
     <w:tmpl w:val="BC06CAC8"/>
@@ -2504,7 +2819,7 @@
       </w:rPr>
     </w:lvl>
   </w:abstractNum>
-  <w:abstractNum w:abstractNumId="11" w15:restartNumberingAfterBreak="0">
+  <w:abstractNum w:abstractNumId="12" w15:restartNumberingAfterBreak="0">
     <w:nsid w:val="79DD6243"/>
     <w:multiLevelType w:val="multilevel"/>
     <w:tmpl w:val="C038A608"/>
@@ -2653,7 +2968,7 @@
       </w:rPr>
     </w:lvl>
   </w:abstractNum>
-  <w:abstractNum w:abstractNumId="12" w15:restartNumberingAfterBreak="0">
+  <w:abstractNum w:abstractNumId="13" w15:restartNumberingAfterBreak="0">
     <w:nsid w:val="7CFE6DDD"/>
     <w:multiLevelType w:val="hybridMultilevel"/>
     <w:tmpl w:val="FED0403A"/>
@@ -2797,25 +3112,25 @@
     <w:abstractNumId w:val="1"/>
   </w:num>
   <w:num w:numId="2" w16cid:durableId="1334801595">
-    <w:abstractNumId w:val="7"/>
+    <w:abstractNumId w:val="8"/>
   </w:num>
   <w:num w:numId="3" w16cid:durableId="15620756">
+    <w:abstractNumId w:val="12"/>
+  </w:num>
+  <w:num w:numId="4" w16cid:durableId="1471629717">
+    <w:abstractNumId w:val="13"/>
+  </w:num>
+  <w:num w:numId="5" w16cid:durableId="1231231397">
+    <w:abstractNumId w:val="10"/>
+  </w:num>
+  <w:num w:numId="6" w16cid:durableId="71390245">
     <w:abstractNumId w:val="11"/>
   </w:num>
-  <w:num w:numId="4" w16cid:durableId="1471629717">
-    <w:abstractNumId w:val="12"/>
-  </w:num>
-  <w:num w:numId="5" w16cid:durableId="1231231397">
-    <w:abstractNumId w:val="9"/>
-  </w:num>
-  <w:num w:numId="6" w16cid:durableId="71390245">
-    <w:abstractNumId w:val="10"/>
-  </w:num>
   <w:num w:numId="7" w16cid:durableId="1565948467">
-    <w:abstractNumId w:val="5"/>
+    <w:abstractNumId w:val="6"/>
   </w:num>
   <w:num w:numId="8" w16cid:durableId="1725637580">
-    <w:abstractNumId w:val="6"/>
+    <w:abstractNumId w:val="7"/>
   </w:num>
   <w:num w:numId="9" w16cid:durableId="1823502028">
     <w:abstractNumId w:val="0"/>
@@ -2827,9 +3142,12 @@
     <w:abstractNumId w:val="2"/>
   </w:num>
   <w:num w:numId="12" w16cid:durableId="1511527731">
-    <w:abstractNumId w:val="8"/>
+    <w:abstractNumId w:val="9"/>
   </w:num>
   <w:num w:numId="13" w16cid:durableId="1279483217">
+    <w:abstractNumId w:val="5"/>
+  </w:num>
+  <w:num w:numId="14" w16cid:durableId="1123303108">
     <w:abstractNumId w:val="4"/>
   </w:num>
 </w:numbering>
@@ -3438,6 +3756,7 @@
   <w:style w:type="character" w:default="1" w:styleId="Fuentedeprrafopredeter">
     <w:name w:val="Default Paragraph Font"/>
     <w:uiPriority w:val="1"/>
+    <w:semiHidden/>
     <w:unhideWhenUsed/>
   </w:style>
   <w:style w:type="table" w:default="1" w:styleId="Tablanormal">

</xml_diff>